<commit_message>
Arquivos do Módulo de Machine Learning
</commit_message>
<xml_diff>
--- a/04_Visualizacao-e-Analise-de-Dados-com-Power-BI/Descrição do desafio.docx
+++ b/04_Visualizacao-e-Analise-de-Dados-com-Power-BI/Descrição do desafio.docx
@@ -4,7 +4,71 @@
   <w:body>
     <w:p>
       <w:r>
-        <w:t>Ementa – Aulas:</w:t>
+        <w:t>D</w:t>
+      </w:r>
+      <w:r>
+        <w:t>escrição do desafio módulo 3</w:t>
+      </w:r>
+      <w:r>
+        <w:t xml:space="preserve"> – Processamento de Dados Simplificado com Power BI</w:t>
+      </w:r>
+    </w:p>
+    <w:p>
+      <w:pPr>
+        <w:pStyle w:val="PargrafodaLista"/>
+        <w:numPr>
+          <w:ilvl w:val="0"/>
+          <w:numId w:val="2"/>
+        </w:numPr>
+      </w:pPr>
+      <w:r>
+        <w:t>Criação de uma instância na Azure para MySQL</w:t>
+      </w:r>
+    </w:p>
+    <w:p>
+      <w:pPr>
+        <w:pStyle w:val="PargrafodaLista"/>
+        <w:numPr>
+          <w:ilvl w:val="0"/>
+          <w:numId w:val="2"/>
+        </w:numPr>
+      </w:pPr>
+      <w:r>
+        <w:t xml:space="preserve">Criar o Banco de dados com base disponível no </w:t>
+      </w:r>
+      <w:proofErr w:type="spellStart"/>
+      <w:r>
+        <w:t>github</w:t>
+      </w:r>
+      <w:proofErr w:type="spellEnd"/>
+    </w:p>
+    <w:p>
+      <w:pPr>
+        <w:pStyle w:val="PargrafodaLista"/>
+        <w:numPr>
+          <w:ilvl w:val="0"/>
+          <w:numId w:val="2"/>
+        </w:numPr>
+      </w:pPr>
+      <w:r>
+        <w:t xml:space="preserve">Integração do Power BI com MySQL no Azure </w:t>
+      </w:r>
+    </w:p>
+    <w:p>
+      <w:pPr>
+        <w:pStyle w:val="PargrafodaLista"/>
+        <w:numPr>
+          <w:ilvl w:val="0"/>
+          <w:numId w:val="2"/>
+        </w:numPr>
+      </w:pPr>
+      <w:r>
+        <w:t>Verificar problemas na base a fim de realizar a transformação dos dados</w:t>
+      </w:r>
+    </w:p>
+    <w:p>
+      <w:r>
+        <w:t>Diretrizes para transformação dos dados</w:t>
       </w:r>
     </w:p>
     <w:p>
@@ -16,7 +80,7 @@
         </w:numPr>
       </w:pPr>
       <w:r>
-        <w:t>Entendendo o desafio</w:t>
+        <w:t>Verifique os cabeçalhos e tipos de dados</w:t>
       </w:r>
     </w:p>
     <w:p>
@@ -28,7 +92,15 @@
         </w:numPr>
       </w:pPr>
       <w:r>
-        <w:t>Adequando Relatório – Parte 1 (Vídeo 2 – início até 11:08</w:t>
+        <w:t xml:space="preserve">Modifique os valores monetários para o tipo </w:t>
+      </w:r>
+      <w:proofErr w:type="spellStart"/>
+      <w:r>
+        <w:t>double</w:t>
+      </w:r>
+      <w:proofErr w:type="spellEnd"/>
+      <w:r>
+        <w:t xml:space="preserve"> preciso</w:t>
       </w:r>
     </w:p>
     <w:p>
@@ -40,7 +112,7 @@
         </w:numPr>
       </w:pPr>
       <w:r>
-        <w:t>Adequando Relatório – Parte 2 (Vídeo 2 – 11:08 ao final)</w:t>
+        <w:t>Verifique a existência dos nulos e analise a remoção</w:t>
       </w:r>
     </w:p>
     <w:p>
@@ -52,7 +124,23 @@
         </w:numPr>
       </w:pPr>
       <w:r>
-        <w:t>Realizando considerações sobre os visuais e modificando gráfico de área</w:t>
+        <w:t xml:space="preserve">Os </w:t>
+      </w:r>
+      <w:proofErr w:type="spellStart"/>
+      <w:r>
+        <w:t>employees</w:t>
+      </w:r>
+      <w:proofErr w:type="spellEnd"/>
+      <w:r>
+        <w:t xml:space="preserve"> com nulos em </w:t>
+      </w:r>
+      <w:proofErr w:type="spellStart"/>
+      <w:r>
+        <w:t>Super_ssn</w:t>
+      </w:r>
+      <w:proofErr w:type="spellEnd"/>
+      <w:r>
+        <w:t xml:space="preserve"> podem ser os gerentes. Verifique se há algum colaborador sem gerente</w:t>
       </w:r>
     </w:p>
     <w:p>
@@ -64,7 +152,7 @@
         </w:numPr>
       </w:pPr>
       <w:r>
-        <w:t>Criando matriz de descrição de vendas</w:t>
+        <w:t>Verifique se há algum departamento sem gerente</w:t>
       </w:r>
     </w:p>
     <w:p>
@@ -76,7 +164,7 @@
         </w:numPr>
       </w:pPr>
       <w:r>
-        <w:t>Ajustando estilização dos visuais e página</w:t>
+        <w:t>Se houver departamento sem gerente, suponha que você possui os dados e preencha as lacunas</w:t>
       </w:r>
     </w:p>
     <w:p>
@@ -88,156 +176,268 @@
         </w:numPr>
       </w:pPr>
       <w:r>
-        <w:t>Botões de navegação e próximos passos</w:t>
-      </w:r>
-    </w:p>
-    <w:p/>
-    <w:p>
-      <w:r>
-        <w:t>Desafio de Projeto - Atualizando Relatório Financeiro com Foco na Experiência do Usuário</w:t>
-      </w:r>
-    </w:p>
-    <w:p/>
-    <w:p>
-      <w:r>
-        <w:t>Objetivo do desafio:</w:t>
-      </w:r>
-    </w:p>
-    <w:p>
-      <w:r>
-        <w:t xml:space="preserve">Modificar o relatório criativo, o primeiro que criamos juntos, focando na experiência do usuário. Acompanhe o vídeo para que você entenda o que foi feito neste processo. Além disso, leve em consideração os seguintes pontos: </w:t>
-      </w:r>
-    </w:p>
-    <w:p>
-      <w:pPr>
-        <w:pStyle w:val="PargrafodaLista"/>
-        <w:numPr>
-          <w:ilvl w:val="0"/>
-          <w:numId w:val="1"/>
-        </w:numPr>
-      </w:pPr>
-      <w:r>
-        <w:t>Posicionamento</w:t>
-      </w:r>
-    </w:p>
-    <w:p>
-      <w:pPr>
-        <w:pStyle w:val="PargrafodaLista"/>
-        <w:numPr>
-          <w:ilvl w:val="0"/>
-          <w:numId w:val="1"/>
-        </w:numPr>
-      </w:pPr>
-      <w:r>
-        <w:t>Contraste</w:t>
-      </w:r>
-    </w:p>
-    <w:p>
-      <w:pPr>
-        <w:pStyle w:val="PargrafodaLista"/>
-        <w:numPr>
-          <w:ilvl w:val="0"/>
-          <w:numId w:val="1"/>
-        </w:numPr>
-      </w:pPr>
-      <w:r>
-        <w:t>Proporção áurea</w:t>
-      </w:r>
-    </w:p>
-    <w:p>
-      <w:pPr>
-        <w:pStyle w:val="PargrafodaLista"/>
-        <w:numPr>
-          <w:ilvl w:val="0"/>
-          <w:numId w:val="1"/>
-        </w:numPr>
-      </w:pPr>
-      <w:r>
-        <w:t>Segmentação dos dados</w:t>
-      </w:r>
-    </w:p>
-    <w:p/>
-    <w:p>
-      <w:r>
-        <w:t>Como comentamos no curso, não é uma regra rígida. Entenda os pontos e cria seu relatório levando os em consideração. Contudo, saiba quando você deve quebrar as regras. Isso vai trazer mais criatividade ao seu relatório. Esses pontos fora da curva deixam seu relatório mais interessante.</w:t>
-      </w:r>
-    </w:p>
-    <w:p/>
-    <w:p>
-      <w:r>
-        <w:t>Próximos passos:</w:t>
-      </w:r>
-    </w:p>
-    <w:p>
-      <w:pPr>
-        <w:pStyle w:val="PargrafodaLista"/>
-        <w:numPr>
-          <w:ilvl w:val="0"/>
-          <w:numId w:val="2"/>
-        </w:numPr>
-      </w:pPr>
-      <w:r>
-        <w:t>Insira os botões de navegabilidade</w:t>
-      </w:r>
-    </w:p>
-    <w:p>
-      <w:pPr>
-        <w:pStyle w:val="PargrafodaLista"/>
-        <w:numPr>
-          <w:ilvl w:val="0"/>
-          <w:numId w:val="2"/>
-        </w:numPr>
-      </w:pPr>
-      <w:r>
-        <w:t>Modifique a segunda página de forma similar a demostrada no desafio para a primeira página</w:t>
-      </w:r>
-    </w:p>
-    <w:p>
-      <w:pPr>
-        <w:pStyle w:val="PargrafodaLista"/>
-        <w:numPr>
-          <w:ilvl w:val="0"/>
-          <w:numId w:val="2"/>
-        </w:numPr>
-      </w:pPr>
-      <w:r>
-        <w:t>Modifique os botões de navegabilidade a fim de destacar o focalizar e selecionar</w:t>
-      </w:r>
-    </w:p>
-    <w:p>
-      <w:pPr>
-        <w:pStyle w:val="PargrafodaLista"/>
-        <w:numPr>
-          <w:ilvl w:val="0"/>
-          <w:numId w:val="2"/>
-        </w:numPr>
-      </w:pPr>
-      <w:r>
-        <w:t>Criar os menus de navegabilidade em cada página</w:t>
-      </w:r>
-    </w:p>
-    <w:p>
-      <w:pPr>
-        <w:pStyle w:val="PargrafodaLista"/>
-        <w:numPr>
-          <w:ilvl w:val="0"/>
-          <w:numId w:val="2"/>
-        </w:numPr>
-      </w:pPr>
-      <w:r>
-        <w:t>O estilo dos botões é livre!</w:t>
-      </w:r>
-    </w:p>
-    <w:p>
-      <w:pPr>
-        <w:pStyle w:val="PargrafodaLista"/>
-        <w:numPr>
-          <w:ilvl w:val="0"/>
-          <w:numId w:val="2"/>
-        </w:numPr>
-      </w:pPr>
-      <w:r>
-        <w:t>O relatório é composto por 3 páginas</w:t>
+        <w:t>Verifique o número de horas dos projetos</w:t>
+      </w:r>
+    </w:p>
+    <w:p>
+      <w:pPr>
+        <w:pStyle w:val="PargrafodaLista"/>
+        <w:numPr>
+          <w:ilvl w:val="0"/>
+          <w:numId w:val="3"/>
+        </w:numPr>
+      </w:pPr>
+      <w:r>
+        <w:t>Separar colunas complexas</w:t>
+      </w:r>
+    </w:p>
+    <w:p>
+      <w:pPr>
+        <w:pStyle w:val="PargrafodaLista"/>
+        <w:numPr>
+          <w:ilvl w:val="0"/>
+          <w:numId w:val="3"/>
+        </w:numPr>
+      </w:pPr>
+      <w:r>
+        <w:t xml:space="preserve">Mesclar consultas </w:t>
+      </w:r>
+      <w:proofErr w:type="spellStart"/>
+      <w:r>
+        <w:t>employee</w:t>
+      </w:r>
+      <w:proofErr w:type="spellEnd"/>
+      <w:r>
+        <w:t xml:space="preserve"> e </w:t>
+      </w:r>
+      <w:proofErr w:type="spellStart"/>
+      <w:r>
+        <w:t>departament</w:t>
+      </w:r>
+      <w:proofErr w:type="spellEnd"/>
+      <w:r>
+        <w:t xml:space="preserve"> para criar uma tabela </w:t>
+      </w:r>
+      <w:proofErr w:type="spellStart"/>
+      <w:r>
+        <w:t>employee</w:t>
+      </w:r>
+      <w:proofErr w:type="spellEnd"/>
+      <w:r>
+        <w:t xml:space="preserve"> com o nome dos departamentos</w:t>
+      </w:r>
+      <w:r>
+        <w:t xml:space="preserve"> associados aos colaboradores. </w:t>
+      </w:r>
+      <w:r>
+        <w:t xml:space="preserve">A mescla terá como base a tabela </w:t>
+      </w:r>
+      <w:proofErr w:type="spellStart"/>
+      <w:r>
+        <w:t>employee</w:t>
+      </w:r>
+      <w:proofErr w:type="spellEnd"/>
+      <w:r>
+        <w:t>. Fique atento, essa informação influencia no tipo de junção</w:t>
+      </w:r>
+    </w:p>
+    <w:p>
+      <w:pPr>
+        <w:pStyle w:val="PargrafodaLista"/>
+        <w:numPr>
+          <w:ilvl w:val="0"/>
+          <w:numId w:val="3"/>
+        </w:numPr>
+      </w:pPr>
+      <w:r>
+        <w:t>Neste processo elimine as colunas desnecessárias</w:t>
+      </w:r>
+      <w:r>
+        <w:t xml:space="preserve">. </w:t>
+      </w:r>
+    </w:p>
+    <w:p>
+      <w:pPr>
+        <w:pStyle w:val="PargrafodaLista"/>
+        <w:numPr>
+          <w:ilvl w:val="0"/>
+          <w:numId w:val="3"/>
+        </w:numPr>
+      </w:pPr>
+      <w:r>
+        <w:t xml:space="preserve">Realize a junção dos colaboradores e respectivos nomes dos </w:t>
+      </w:r>
+      <w:proofErr w:type="gramStart"/>
+      <w:r>
+        <w:t>gerentes .</w:t>
+      </w:r>
+      <w:proofErr w:type="gramEnd"/>
+      <w:r>
+        <w:t xml:space="preserve"> Isso pode ser feito com consulta SQL ou pela me</w:t>
+      </w:r>
+      <w:r>
+        <w:t>s</w:t>
+      </w:r>
+      <w:r>
+        <w:t>cla de tabelas com Power BI. Caso utilize SQL, especifique no README a query utilizada no processo.</w:t>
+      </w:r>
+    </w:p>
+    <w:p>
+      <w:pPr>
+        <w:pStyle w:val="PargrafodaLista"/>
+        <w:numPr>
+          <w:ilvl w:val="0"/>
+          <w:numId w:val="3"/>
+        </w:numPr>
+      </w:pPr>
+      <w:r>
+        <w:t>Mescle as colunas de Nome e Sobrenome para ter apenas uma coluna definindo os nomes dos colaboradores</w:t>
+      </w:r>
+    </w:p>
+    <w:p>
+      <w:pPr>
+        <w:pStyle w:val="PargrafodaLista"/>
+        <w:numPr>
+          <w:ilvl w:val="0"/>
+          <w:numId w:val="3"/>
+        </w:numPr>
+      </w:pPr>
+      <w:r>
+        <w:t>Mescle os nomes de departamentos e localização. Isso fará que cada combinação departamento-local seja único. Isso irá auxiliar na criação do modelo estrela em um módulo futuro.</w:t>
+      </w:r>
+    </w:p>
+    <w:p>
+      <w:pPr>
+        <w:pStyle w:val="PargrafodaLista"/>
+        <w:numPr>
+          <w:ilvl w:val="0"/>
+          <w:numId w:val="3"/>
+        </w:numPr>
+      </w:pPr>
+      <w:r>
+        <w:t xml:space="preserve">Explique por que, neste caso supracitado, podemos apenas utilizar o mesclar e não o atribuir. </w:t>
+      </w:r>
+    </w:p>
+    <w:p>
+      <w:pPr>
+        <w:pStyle w:val="PargrafodaLista"/>
+      </w:pPr>
+      <w:r>
+        <w:rPr>
+          <w:noProof/>
+        </w:rPr>
+        <w:drawing>
+          <wp:inline distT="0" distB="0" distL="0" distR="0" wp14:anchorId="5AF8DC0B" wp14:editId="39D9BDA7">
+            <wp:extent cx="1903875" cy="1770529"/>
+            <wp:effectExtent l="0" t="0" r="0" b="0"/>
+            <wp:docPr id="1" name="Imagem 1" descr="Interface gráfica do usuário, Tabela&#10;&#10;Descrição gerada automaticamente"/>
+            <wp:cNvGraphicFramePr>
+              <a:graphicFrameLocks xmlns:a="http://schemas.openxmlformats.org/drawingml/2006/main" noChangeAspect="1"/>
+            </wp:cNvGraphicFramePr>
+            <a:graphic xmlns:a="http://schemas.openxmlformats.org/drawingml/2006/main">
+              <a:graphicData uri="http://schemas.openxmlformats.org/drawingml/2006/picture">
+                <pic:pic xmlns:pic="http://schemas.openxmlformats.org/drawingml/2006/picture">
+                  <pic:nvPicPr>
+                    <pic:cNvPr id="1" name="Imagem 1" descr="Interface gráfica do usuário, Tabela&#10;&#10;Descrição gerada automaticamente"/>
+                    <pic:cNvPicPr/>
+                  </pic:nvPicPr>
+                  <pic:blipFill rotWithShape="1">
+                    <a:blip r:embed="rId8"/>
+                    <a:srcRect r="11561" b="11138"/>
+                    <a:stretch/>
+                  </pic:blipFill>
+                  <pic:spPr bwMode="auto">
+                    <a:xfrm>
+                      <a:off x="0" y="0"/>
+                      <a:ext cx="1910198" cy="1776409"/>
+                    </a:xfrm>
+                    <a:prstGeom prst="rect">
+                      <a:avLst/>
+                    </a:prstGeom>
+                    <a:ln>
+                      <a:noFill/>
+                    </a:ln>
+                    <a:extLst>
+                      <a:ext uri="{53640926-AAD7-44D8-BBD7-CCE9431645EC}">
+                        <a14:shadowObscured xmlns:a14="http://schemas.microsoft.com/office/drawing/2010/main"/>
+                      </a:ext>
+                    </a:extLst>
+                  </pic:spPr>
+                </pic:pic>
+              </a:graphicData>
+            </a:graphic>
+          </wp:inline>
+        </w:drawing>
+      </w:r>
+      <w:r>
+        <w:rPr>
+          <w:noProof/>
+        </w:rPr>
+        <w:drawing>
+          <wp:inline distT="0" distB="0" distL="0" distR="0" wp14:anchorId="0813D7A0" wp14:editId="69BFE1CB">
+            <wp:extent cx="2608729" cy="1195457"/>
+            <wp:effectExtent l="0" t="0" r="0" b="0"/>
+            <wp:docPr id="2" name="Imagem 2" descr="Tabela&#10;&#10;Descrição gerada automaticamente"/>
+            <wp:cNvGraphicFramePr>
+              <a:graphicFrameLocks xmlns:a="http://schemas.openxmlformats.org/drawingml/2006/main" noChangeAspect="1"/>
+            </wp:cNvGraphicFramePr>
+            <a:graphic xmlns:a="http://schemas.openxmlformats.org/drawingml/2006/main">
+              <a:graphicData uri="http://schemas.openxmlformats.org/drawingml/2006/picture">
+                <pic:pic xmlns:pic="http://schemas.openxmlformats.org/drawingml/2006/picture">
+                  <pic:nvPicPr>
+                    <pic:cNvPr id="2" name="Imagem 2" descr="Tabela&#10;&#10;Descrição gerada automaticamente"/>
+                    <pic:cNvPicPr/>
+                  </pic:nvPicPr>
+                  <pic:blipFill>
+                    <a:blip r:embed="rId9"/>
+                    <a:stretch>
+                      <a:fillRect/>
+                    </a:stretch>
+                  </pic:blipFill>
+                  <pic:spPr>
+                    <a:xfrm>
+                      <a:off x="0" y="0"/>
+                      <a:ext cx="2619312" cy="1200307"/>
+                    </a:xfrm>
+                    <a:prstGeom prst="rect">
+                      <a:avLst/>
+                    </a:prstGeom>
+                  </pic:spPr>
+                </pic:pic>
+              </a:graphicData>
+            </a:graphic>
+          </wp:inline>
+        </w:drawing>
+      </w:r>
+    </w:p>
+    <w:p>
+      <w:pPr>
+        <w:pStyle w:val="PargrafodaLista"/>
+        <w:numPr>
+          <w:ilvl w:val="0"/>
+          <w:numId w:val="3"/>
+        </w:numPr>
+      </w:pPr>
+      <w:r>
+        <w:t>Agrupe os dados a fim de saber quantos colaboradores existem por gerente</w:t>
+      </w:r>
+    </w:p>
+    <w:p>
+      <w:pPr>
+        <w:pStyle w:val="PargrafodaLista"/>
+        <w:numPr>
+          <w:ilvl w:val="0"/>
+          <w:numId w:val="3"/>
+        </w:numPr>
+      </w:pPr>
+      <w:r>
+        <w:t>Elimine as colunas desnecessárias, que não serão usadas</w:t>
+      </w:r>
+      <w:r>
+        <w:t xml:space="preserve"> no relatório</w:t>
+      </w:r>
+      <w:r>
+        <w:t>, de cada tabela</w:t>
       </w:r>
     </w:p>
     <w:sectPr>
@@ -253,123 +453,10 @@
 <file path=word/numbering.xml><?xml version="1.0" encoding="utf-8"?>
 <w:numbering xmlns:wpc="http://schemas.microsoft.com/office/word/2010/wordprocessingCanvas" xmlns:cx="http://schemas.microsoft.com/office/drawing/2014/chartex" xmlns:cx1="http://schemas.microsoft.com/office/drawing/2015/9/8/chartex" xmlns:cx2="http://schemas.microsoft.com/office/drawing/2015/10/21/chartex" xmlns:cx3="http://schemas.microsoft.com/office/drawing/2016/5/9/chartex" xmlns:cx4="http://schemas.microsoft.com/office/drawing/2016/5/10/chartex" xmlns:cx5="http://schemas.microsoft.com/office/drawing/2016/5/11/chartex" xmlns:cx6="http://schemas.microsoft.com/office/drawing/2016/5/12/chartex" xmlns:cx7="http://schemas.microsoft.com/office/drawing/2016/5/13/chartex" xmlns:cx8="http://schemas.microsoft.com/office/drawing/2016/5/14/chartex" xmlns:mc="http://schemas.openxmlformats.org/markup-compatibility/2006" xmlns:aink="http://schemas.microsoft.com/office/drawing/2016/ink" xmlns:am3d="http://schemas.microsoft.com/office/drawing/2017/model3d" xmlns:o="urn:schemas-microsoft-com:office:office" xmlns:oel="http://schemas.microsoft.com/office/2019/extlst" xmlns:r="http://schemas.openxmlformats.org/officeDocument/2006/relationships" xmlns:m="http://schemas.openxmlformats.org/officeDocument/2006/math" xmlns:v="urn:schemas-microsoft-com:vml" xmlns:wp14="http://schemas.microsoft.com/office/word/2010/wordprocessingDrawing" xmlns:wp="http://schemas.openxmlformats.org/drawingml/2006/wordprocessingDrawing" xmlns:w10="urn:schemas-microsoft-com:office:word" xmlns:w="http://schemas.openxmlformats.org/wordprocessingml/2006/main" xmlns:w14="http://schemas.microsoft.com/office/word/2010/wordml" xmlns:w15="http://schemas.microsoft.com/office/word/2012/wordml" xmlns:w16cex="http://schemas.microsoft.com/office/word/2018/wordml/cex" xmlns:w16cid="http://schemas.microsoft.com/office/word/2016/wordml/cid" xmlns:w16="http://schemas.microsoft.com/office/word/2018/wordml" xmlns:w16sdtdh="http://schemas.microsoft.com/office/word/2020/wordml/sdtdatahash" xmlns:w16se="http://schemas.microsoft.com/office/word/2015/wordml/symex" xmlns:wpg="http://schemas.microsoft.com/office/word/2010/wordprocessingGroup" xmlns:wpi="http://schemas.microsoft.com/office/word/2010/wordprocessingInk" xmlns:wne="http://schemas.microsoft.com/office/word/2006/wordml" xmlns:wps="http://schemas.microsoft.com/office/word/2010/wordprocessingShape" mc:Ignorable="w14 w15 w16se w16cid w16 w16cex w16sdtdh wp14">
   <w:abstractNum w:abstractNumId="0" w15:restartNumberingAfterBreak="0">
-    <w:nsid w:val="11B345D0"/>
+    <w:nsid w:val="56401708"/>
     <w:multiLevelType w:val="hybridMultilevel"/>
-    <w:tmpl w:val="EBBC29F4"/>
-    <w:lvl w:ilvl="0" w:tplc="04160001">
-      <w:start w:val="1"/>
-      <w:numFmt w:val="bullet"/>
-      <w:lvlText w:val=""/>
-      <w:lvlJc w:val="left"/>
-      <w:pPr>
-        <w:ind w:left="720" w:hanging="360"/>
-      </w:pPr>
-      <w:rPr>
-        <w:rFonts w:ascii="Symbol" w:hAnsi="Symbol" w:hint="default"/>
-      </w:rPr>
-    </w:lvl>
-    <w:lvl w:ilvl="1" w:tplc="04160003" w:tentative="1">
-      <w:start w:val="1"/>
-      <w:numFmt w:val="bullet"/>
-      <w:lvlText w:val="o"/>
-      <w:lvlJc w:val="left"/>
-      <w:pPr>
-        <w:ind w:left="1440" w:hanging="360"/>
-      </w:pPr>
-      <w:rPr>
-        <w:rFonts w:ascii="Courier New" w:hAnsi="Courier New" w:cs="Courier New" w:hint="default"/>
-      </w:rPr>
-    </w:lvl>
-    <w:lvl w:ilvl="2" w:tplc="04160005" w:tentative="1">
-      <w:start w:val="1"/>
-      <w:numFmt w:val="bullet"/>
-      <w:lvlText w:val=""/>
-      <w:lvlJc w:val="left"/>
-      <w:pPr>
-        <w:ind w:left="2160" w:hanging="360"/>
-      </w:pPr>
-      <w:rPr>
-        <w:rFonts w:ascii="Wingdings" w:hAnsi="Wingdings" w:hint="default"/>
-      </w:rPr>
-    </w:lvl>
-    <w:lvl w:ilvl="3" w:tplc="04160001" w:tentative="1">
-      <w:start w:val="1"/>
-      <w:numFmt w:val="bullet"/>
-      <w:lvlText w:val=""/>
-      <w:lvlJc w:val="left"/>
-      <w:pPr>
-        <w:ind w:left="2880" w:hanging="360"/>
-      </w:pPr>
-      <w:rPr>
-        <w:rFonts w:ascii="Symbol" w:hAnsi="Symbol" w:hint="default"/>
-      </w:rPr>
-    </w:lvl>
-    <w:lvl w:ilvl="4" w:tplc="04160003" w:tentative="1">
-      <w:start w:val="1"/>
-      <w:numFmt w:val="bullet"/>
-      <w:lvlText w:val="o"/>
-      <w:lvlJc w:val="left"/>
-      <w:pPr>
-        <w:ind w:left="3600" w:hanging="360"/>
-      </w:pPr>
-      <w:rPr>
-        <w:rFonts w:ascii="Courier New" w:hAnsi="Courier New" w:cs="Courier New" w:hint="default"/>
-      </w:rPr>
-    </w:lvl>
-    <w:lvl w:ilvl="5" w:tplc="04160005" w:tentative="1">
-      <w:start w:val="1"/>
-      <w:numFmt w:val="bullet"/>
-      <w:lvlText w:val=""/>
-      <w:lvlJc w:val="left"/>
-      <w:pPr>
-        <w:ind w:left="4320" w:hanging="360"/>
-      </w:pPr>
-      <w:rPr>
-        <w:rFonts w:ascii="Wingdings" w:hAnsi="Wingdings" w:hint="default"/>
-      </w:rPr>
-    </w:lvl>
-    <w:lvl w:ilvl="6" w:tplc="04160001" w:tentative="1">
-      <w:start w:val="1"/>
-      <w:numFmt w:val="bullet"/>
-      <w:lvlText w:val=""/>
-      <w:lvlJc w:val="left"/>
-      <w:pPr>
-        <w:ind w:left="5040" w:hanging="360"/>
-      </w:pPr>
-      <w:rPr>
-        <w:rFonts w:ascii="Symbol" w:hAnsi="Symbol" w:hint="default"/>
-      </w:rPr>
-    </w:lvl>
-    <w:lvl w:ilvl="7" w:tplc="04160003" w:tentative="1">
-      <w:start w:val="1"/>
-      <w:numFmt w:val="bullet"/>
-      <w:lvlText w:val="o"/>
-      <w:lvlJc w:val="left"/>
-      <w:pPr>
-        <w:ind w:left="5760" w:hanging="360"/>
-      </w:pPr>
-      <w:rPr>
-        <w:rFonts w:ascii="Courier New" w:hAnsi="Courier New" w:cs="Courier New" w:hint="default"/>
-      </w:rPr>
-    </w:lvl>
-    <w:lvl w:ilvl="8" w:tplc="04160005" w:tentative="1">
-      <w:start w:val="1"/>
-      <w:numFmt w:val="bullet"/>
-      <w:lvlText w:val=""/>
-      <w:lvlJc w:val="left"/>
-      <w:pPr>
-        <w:ind w:left="6480" w:hanging="360"/>
-      </w:pPr>
-      <w:rPr>
-        <w:rFonts w:ascii="Wingdings" w:hAnsi="Wingdings" w:hint="default"/>
-      </w:rPr>
-    </w:lvl>
-  </w:abstractNum>
-  <w:abstractNum w:abstractNumId="1" w15:restartNumberingAfterBreak="0">
-    <w:nsid w:val="3B851B52"/>
-    <w:multiLevelType w:val="hybridMultilevel"/>
-    <w:tmpl w:val="7FA6716A"/>
-    <w:lvl w:ilvl="0" w:tplc="0416000F">
+    <w:tmpl w:val="C6D21590"/>
+    <w:lvl w:ilvl="0" w:tplc="765AC4EA">
       <w:start w:val="1"/>
       <w:numFmt w:val="decimal"/>
       <w:lvlText w:val="%1."/>
@@ -377,6 +464,92 @@
       <w:pPr>
         <w:ind w:left="720" w:hanging="360"/>
       </w:pPr>
+    </w:lvl>
+    <w:lvl w:ilvl="1" w:tplc="D5026838">
+      <w:start w:val="1"/>
+      <w:numFmt w:val="lowerLetter"/>
+      <w:lvlText w:val="%2."/>
+      <w:lvlJc w:val="left"/>
+      <w:pPr>
+        <w:ind w:left="1440" w:hanging="360"/>
+      </w:pPr>
+    </w:lvl>
+    <w:lvl w:ilvl="2" w:tplc="8762426C">
+      <w:start w:val="1"/>
+      <w:numFmt w:val="lowerRoman"/>
+      <w:lvlText w:val="%3."/>
+      <w:lvlJc w:val="right"/>
+      <w:pPr>
+        <w:ind w:left="2160" w:hanging="180"/>
+      </w:pPr>
+    </w:lvl>
+    <w:lvl w:ilvl="3" w:tplc="A3E4DDB4">
+      <w:start w:val="1"/>
+      <w:numFmt w:val="decimal"/>
+      <w:lvlText w:val="%4."/>
+      <w:lvlJc w:val="left"/>
+      <w:pPr>
+        <w:ind w:left="2880" w:hanging="360"/>
+      </w:pPr>
+    </w:lvl>
+    <w:lvl w:ilvl="4" w:tplc="034CBA64">
+      <w:start w:val="1"/>
+      <w:numFmt w:val="lowerLetter"/>
+      <w:lvlText w:val="%5."/>
+      <w:lvlJc w:val="left"/>
+      <w:pPr>
+        <w:ind w:left="3600" w:hanging="360"/>
+      </w:pPr>
+    </w:lvl>
+    <w:lvl w:ilvl="5" w:tplc="FEDE4A12">
+      <w:start w:val="1"/>
+      <w:numFmt w:val="lowerRoman"/>
+      <w:lvlText w:val="%6."/>
+      <w:lvlJc w:val="right"/>
+      <w:pPr>
+        <w:ind w:left="4320" w:hanging="180"/>
+      </w:pPr>
+    </w:lvl>
+    <w:lvl w:ilvl="6" w:tplc="0412665E">
+      <w:start w:val="1"/>
+      <w:numFmt w:val="decimal"/>
+      <w:lvlText w:val="%7."/>
+      <w:lvlJc w:val="left"/>
+      <w:pPr>
+        <w:ind w:left="5040" w:hanging="360"/>
+      </w:pPr>
+    </w:lvl>
+    <w:lvl w:ilvl="7" w:tplc="AED22EE6">
+      <w:start w:val="1"/>
+      <w:numFmt w:val="lowerLetter"/>
+      <w:lvlText w:val="%8."/>
+      <w:lvlJc w:val="left"/>
+      <w:pPr>
+        <w:ind w:left="5760" w:hanging="360"/>
+      </w:pPr>
+    </w:lvl>
+    <w:lvl w:ilvl="8" w:tplc="809AFB78">
+      <w:start w:val="1"/>
+      <w:numFmt w:val="lowerRoman"/>
+      <w:lvlText w:val="%9."/>
+      <w:lvlJc w:val="right"/>
+      <w:pPr>
+        <w:ind w:left="6480" w:hanging="180"/>
+      </w:pPr>
+    </w:lvl>
+  </w:abstractNum>
+  <w:abstractNum w:abstractNumId="1" w15:restartNumberingAfterBreak="0">
+    <w:nsid w:val="5C0C6F54"/>
+    <w:multiLevelType w:val="hybridMultilevel"/>
+    <w:tmpl w:val="C150AEB0"/>
+    <w:lvl w:ilvl="0" w:tplc="0416000F">
+      <w:start w:val="1"/>
+      <w:numFmt w:val="decimal"/>
+      <w:lvlText w:val="%1."/>
+      <w:lvlJc w:val="left"/>
+      <w:pPr>
+        <w:ind w:left="720" w:hanging="360"/>
+      </w:pPr>
       <w:rPr>
         <w:rFonts w:hint="default"/>
       </w:rPr>
@@ -455,126 +628,102 @@
     </w:lvl>
   </w:abstractNum>
   <w:abstractNum w:abstractNumId="2" w15:restartNumberingAfterBreak="0">
-    <w:nsid w:val="4753780B"/>
+    <w:nsid w:val="6FC34E2E"/>
     <w:multiLevelType w:val="hybridMultilevel"/>
-    <w:tmpl w:val="1376E8BC"/>
-    <w:lvl w:ilvl="0" w:tplc="04160001">
-      <w:start w:val="1"/>
-      <w:numFmt w:val="bullet"/>
-      <w:lvlText w:val=""/>
+    <w:tmpl w:val="16225E40"/>
+    <w:lvl w:ilvl="0" w:tplc="0416000F">
+      <w:start w:val="1"/>
+      <w:numFmt w:val="decimal"/>
+      <w:lvlText w:val="%1."/>
       <w:lvlJc w:val="left"/>
       <w:pPr>
         <w:ind w:left="720" w:hanging="360"/>
       </w:pPr>
       <w:rPr>
-        <w:rFonts w:ascii="Symbol" w:hAnsi="Symbol" w:hint="default"/>
+        <w:rFonts w:hint="default"/>
       </w:rPr>
     </w:lvl>
-    <w:lvl w:ilvl="1" w:tplc="04160003" w:tentative="1">
-      <w:start w:val="1"/>
-      <w:numFmt w:val="bullet"/>
-      <w:lvlText w:val="o"/>
+    <w:lvl w:ilvl="1" w:tplc="04160019" w:tentative="1">
+      <w:start w:val="1"/>
+      <w:numFmt w:val="lowerLetter"/>
+      <w:lvlText w:val="%2."/>
       <w:lvlJc w:val="left"/>
       <w:pPr>
         <w:ind w:left="1440" w:hanging="360"/>
       </w:pPr>
-      <w:rPr>
-        <w:rFonts w:ascii="Courier New" w:hAnsi="Courier New" w:cs="Courier New" w:hint="default"/>
-      </w:rPr>
-    </w:lvl>
-    <w:lvl w:ilvl="2" w:tplc="04160005" w:tentative="1">
-      <w:start w:val="1"/>
-      <w:numFmt w:val="bullet"/>
-      <w:lvlText w:val=""/>
+    </w:lvl>
+    <w:lvl w:ilvl="2" w:tplc="0416001B" w:tentative="1">
+      <w:start w:val="1"/>
+      <w:numFmt w:val="lowerRoman"/>
+      <w:lvlText w:val="%3."/>
+      <w:lvlJc w:val="right"/>
+      <w:pPr>
+        <w:ind w:left="2160" w:hanging="180"/>
+      </w:pPr>
+    </w:lvl>
+    <w:lvl w:ilvl="3" w:tplc="0416000F" w:tentative="1">
+      <w:start w:val="1"/>
+      <w:numFmt w:val="decimal"/>
+      <w:lvlText w:val="%4."/>
       <w:lvlJc w:val="left"/>
       <w:pPr>
-        <w:ind w:left="2160" w:hanging="360"/>
-      </w:pPr>
-      <w:rPr>
-        <w:rFonts w:ascii="Wingdings" w:hAnsi="Wingdings" w:hint="default"/>
-      </w:rPr>
-    </w:lvl>
-    <w:lvl w:ilvl="3" w:tplc="04160001" w:tentative="1">
-      <w:start w:val="1"/>
-      <w:numFmt w:val="bullet"/>
-      <w:lvlText w:val=""/>
+        <w:ind w:left="2880" w:hanging="360"/>
+      </w:pPr>
+    </w:lvl>
+    <w:lvl w:ilvl="4" w:tplc="04160019" w:tentative="1">
+      <w:start w:val="1"/>
+      <w:numFmt w:val="lowerLetter"/>
+      <w:lvlText w:val="%5."/>
       <w:lvlJc w:val="left"/>
       <w:pPr>
-        <w:ind w:left="2880" w:hanging="360"/>
-      </w:pPr>
-      <w:rPr>
-        <w:rFonts w:ascii="Symbol" w:hAnsi="Symbol" w:hint="default"/>
-      </w:rPr>
-    </w:lvl>
-    <w:lvl w:ilvl="4" w:tplc="04160003" w:tentative="1">
-      <w:start w:val="1"/>
-      <w:numFmt w:val="bullet"/>
-      <w:lvlText w:val="o"/>
+        <w:ind w:left="3600" w:hanging="360"/>
+      </w:pPr>
+    </w:lvl>
+    <w:lvl w:ilvl="5" w:tplc="0416001B" w:tentative="1">
+      <w:start w:val="1"/>
+      <w:numFmt w:val="lowerRoman"/>
+      <w:lvlText w:val="%6."/>
+      <w:lvlJc w:val="right"/>
+      <w:pPr>
+        <w:ind w:left="4320" w:hanging="180"/>
+      </w:pPr>
+    </w:lvl>
+    <w:lvl w:ilvl="6" w:tplc="0416000F" w:tentative="1">
+      <w:start w:val="1"/>
+      <w:numFmt w:val="decimal"/>
+      <w:lvlText w:val="%7."/>
       <w:lvlJc w:val="left"/>
       <w:pPr>
-        <w:ind w:left="3600" w:hanging="360"/>
-      </w:pPr>
-      <w:rPr>
-        <w:rFonts w:ascii="Courier New" w:hAnsi="Courier New" w:cs="Courier New" w:hint="default"/>
-      </w:rPr>
-    </w:lvl>
-    <w:lvl w:ilvl="5" w:tplc="04160005" w:tentative="1">
-      <w:start w:val="1"/>
-      <w:numFmt w:val="bullet"/>
-      <w:lvlText w:val=""/>
+        <w:ind w:left="5040" w:hanging="360"/>
+      </w:pPr>
+    </w:lvl>
+    <w:lvl w:ilvl="7" w:tplc="04160019" w:tentative="1">
+      <w:start w:val="1"/>
+      <w:numFmt w:val="lowerLetter"/>
+      <w:lvlText w:val="%8."/>
       <w:lvlJc w:val="left"/>
       <w:pPr>
-        <w:ind w:left="4320" w:hanging="360"/>
-      </w:pPr>
-      <w:rPr>
-        <w:rFonts w:ascii="Wingdings" w:hAnsi="Wingdings" w:hint="default"/>
-      </w:rPr>
-    </w:lvl>
-    <w:lvl w:ilvl="6" w:tplc="04160001" w:tentative="1">
-      <w:start w:val="1"/>
-      <w:numFmt w:val="bullet"/>
-      <w:lvlText w:val=""/>
-      <w:lvlJc w:val="left"/>
-      <w:pPr>
-        <w:ind w:left="5040" w:hanging="360"/>
-      </w:pPr>
-      <w:rPr>
-        <w:rFonts w:ascii="Symbol" w:hAnsi="Symbol" w:hint="default"/>
-      </w:rPr>
-    </w:lvl>
-    <w:lvl w:ilvl="7" w:tplc="04160003" w:tentative="1">
-      <w:start w:val="1"/>
-      <w:numFmt w:val="bullet"/>
-      <w:lvlText w:val="o"/>
-      <w:lvlJc w:val="left"/>
-      <w:pPr>
         <w:ind w:left="5760" w:hanging="360"/>
       </w:pPr>
-      <w:rPr>
-        <w:rFonts w:ascii="Courier New" w:hAnsi="Courier New" w:cs="Courier New" w:hint="default"/>
-      </w:rPr>
-    </w:lvl>
-    <w:lvl w:ilvl="8" w:tplc="04160005" w:tentative="1">
-      <w:start w:val="1"/>
-      <w:numFmt w:val="bullet"/>
-      <w:lvlText w:val=""/>
-      <w:lvlJc w:val="left"/>
-      <w:pPr>
-        <w:ind w:left="6480" w:hanging="360"/>
-      </w:pPr>
-      <w:rPr>
-        <w:rFonts w:ascii="Wingdings" w:hAnsi="Wingdings" w:hint="default"/>
-      </w:rPr>
+    </w:lvl>
+    <w:lvl w:ilvl="8" w:tplc="0416001B" w:tentative="1">
+      <w:start w:val="1"/>
+      <w:numFmt w:val="lowerRoman"/>
+      <w:lvlText w:val="%9."/>
+      <w:lvlJc w:val="right"/>
+      <w:pPr>
+        <w:ind w:left="6480" w:hanging="180"/>
+      </w:pPr>
     </w:lvl>
   </w:abstractNum>
-  <w:num w:numId="1" w16cid:durableId="1643538076">
-    <w:abstractNumId w:val="2"/>
-  </w:num>
-  <w:num w:numId="2" w16cid:durableId="948588953">
+  <w:num w:numId="1" w16cid:durableId="2145197434">
     <w:abstractNumId w:val="0"/>
   </w:num>
-  <w:num w:numId="3" w16cid:durableId="467284929">
+  <w:num w:numId="2" w16cid:durableId="1067191248">
     <w:abstractNumId w:val="1"/>
+  </w:num>
+  <w:num w:numId="3" w16cid:durableId="423887504">
+    <w:abstractNumId w:val="2"/>
   </w:num>
 </w:numbering>
 </file>
@@ -1010,7 +1159,7 @@
     <w:basedOn w:val="Normal"/>
     <w:uiPriority w:val="34"/>
     <w:qFormat/>
-    <w:rsid w:val="00E871AB"/>
+    <w:rsid w:val="007739B6"/>
     <w:pPr>
       <w:ind w:left="720"/>
       <w:contextualSpacing/>
@@ -1312,4 +1461,305 @@
     </a:ext>
   </a:extLst>
 </a:theme>
+</file>
+
+<file path=customXml/item1.xml><?xml version="1.0" encoding="utf-8"?>
+<p:properties xmlns:p="http://schemas.microsoft.com/office/2006/metadata/properties" xmlns:xsi="http://www.w3.org/2001/XMLSchema-instance" xmlns:pc="http://schemas.microsoft.com/office/infopath/2007/PartnerControls">
+  <documentManagement>
+    <lcf76f155ced4ddcb4097134ff3c332f xmlns="851b35d3-0456-4d6a-bc2f-da927e91d158">
+      <Terms xmlns="http://schemas.microsoft.com/office/infopath/2007/PartnerControls"/>
+    </lcf76f155ced4ddcb4097134ff3c332f>
+    <TaxCatchAll xmlns="19483571-f922-4e8e-9c1c-26f0a2252132" xsi:nil="true"/>
+  </documentManagement>
+</p:properties>
+</file>
+
+<file path=customXml/item2.xml><?xml version="1.0" encoding="utf-8"?>
+<?mso-contentType ?>
+<FormTemplates xmlns="http://schemas.microsoft.com/sharepoint/v3/contenttype/forms">
+  <Display>DocumentLibraryForm</Display>
+  <Edit>DocumentLibraryForm</Edit>
+  <New>DocumentLibraryForm</New>
+</FormTemplates>
+</file>
+
+<file path=customXml/item3.xml><?xml version="1.0" encoding="utf-8"?>
+<ct:contentTypeSchema xmlns:ct="http://schemas.microsoft.com/office/2006/metadata/contentType" xmlns:ma="http://schemas.microsoft.com/office/2006/metadata/properties/metaAttributes" ct:_="" ma:_="" ma:contentTypeName="Document" ma:contentTypeID="0x01010001E48B58A68BE64E9120D347E3E06B3A" ma:contentTypeVersion="16" ma:contentTypeDescription="Create a new document." ma:contentTypeScope="" ma:versionID="521d280d5f85db8478d88c96e960a74d">
+  <xsd:schema xmlns:xsd="http://www.w3.org/2001/XMLSchema" xmlns:xs="http://www.w3.org/2001/XMLSchema" xmlns:p="http://schemas.microsoft.com/office/2006/metadata/properties" xmlns:ns2="851b35d3-0456-4d6a-bc2f-da927e91d158" xmlns:ns3="19483571-f922-4e8e-9c1c-26f0a2252132" targetNamespace="http://schemas.microsoft.com/office/2006/metadata/properties" ma:root="true" ma:fieldsID="de0ecea43319d87aebf071435ed4a5d9" ns2:_="" ns3:_="">
+    <xsd:import namespace="851b35d3-0456-4d6a-bc2f-da927e91d158"/>
+    <xsd:import namespace="19483571-f922-4e8e-9c1c-26f0a2252132"/>
+    <xsd:element name="properties">
+      <xsd:complexType>
+        <xsd:sequence>
+          <xsd:element name="documentManagement">
+            <xsd:complexType>
+              <xsd:all>
+                <xsd:element ref="ns2:MediaServiceMetadata" minOccurs="0"/>
+                <xsd:element ref="ns2:MediaServiceFastMetadata" minOccurs="0"/>
+                <xsd:element ref="ns3:SharedWithUsers" minOccurs="0"/>
+                <xsd:element ref="ns3:SharedWithDetails" minOccurs="0"/>
+                <xsd:element ref="ns2:MediaServiceDateTaken" minOccurs="0"/>
+                <xsd:element ref="ns2:MediaLengthInSeconds" minOccurs="0"/>
+                <xsd:element ref="ns2:MediaServiceAutoTags" minOccurs="0"/>
+                <xsd:element ref="ns2:MediaServiceGenerationTime" minOccurs="0"/>
+                <xsd:element ref="ns2:MediaServiceEventHashCode" minOccurs="0"/>
+                <xsd:element ref="ns2:MediaServiceAutoKeyPoints" minOccurs="0"/>
+                <xsd:element ref="ns2:MediaServiceKeyPoints" minOccurs="0"/>
+                <xsd:element ref="ns2:lcf76f155ced4ddcb4097134ff3c332f" minOccurs="0"/>
+                <xsd:element ref="ns3:TaxCatchAll" minOccurs="0"/>
+                <xsd:element ref="ns2:MediaServiceOCR" minOccurs="0"/>
+                <xsd:element ref="ns2:MediaServiceLocation" minOccurs="0"/>
+              </xsd:all>
+            </xsd:complexType>
+          </xsd:element>
+        </xsd:sequence>
+      </xsd:complexType>
+    </xsd:element>
+  </xsd:schema>
+  <xsd:schema xmlns:xsd="http://www.w3.org/2001/XMLSchema" xmlns:xs="http://www.w3.org/2001/XMLSchema" xmlns:dms="http://schemas.microsoft.com/office/2006/documentManagement/types" xmlns:pc="http://schemas.microsoft.com/office/infopath/2007/PartnerControls" targetNamespace="851b35d3-0456-4d6a-bc2f-da927e91d158" elementFormDefault="qualified">
+    <xsd:import namespace="http://schemas.microsoft.com/office/2006/documentManagement/types"/>
+    <xsd:import namespace="http://schemas.microsoft.com/office/infopath/2007/PartnerControls"/>
+    <xsd:element name="MediaServiceMetadata" ma:index="8" nillable="true" ma:displayName="MediaServiceMetadata" ma:hidden="true" ma:internalName="MediaServiceMetadata" ma:readOnly="true">
+      <xsd:simpleType>
+        <xsd:restriction base="dms:Note"/>
+      </xsd:simpleType>
+    </xsd:element>
+    <xsd:element name="MediaServiceFastMetadata" ma:index="9" nillable="true" ma:displayName="MediaServiceFastMetadata" ma:hidden="true" ma:internalName="MediaServiceFastMetadata" ma:readOnly="true">
+      <xsd:simpleType>
+        <xsd:restriction base="dms:Note"/>
+      </xsd:simpleType>
+    </xsd:element>
+    <xsd:element name="MediaServiceDateTaken" ma:index="12" nillable="true" ma:displayName="MediaServiceDateTaken" ma:hidden="true" ma:internalName="MediaServiceDateTaken" ma:readOnly="true">
+      <xsd:simpleType>
+        <xsd:restriction base="dms:Text"/>
+      </xsd:simpleType>
+    </xsd:element>
+    <xsd:element name="MediaLengthInSeconds" ma:index="13" nillable="true" ma:displayName="MediaLengthInSeconds" ma:hidden="true" ma:internalName="MediaLengthInSeconds" ma:readOnly="true">
+      <xsd:simpleType>
+        <xsd:restriction base="dms:Unknown"/>
+      </xsd:simpleType>
+    </xsd:element>
+    <xsd:element name="MediaServiceAutoTags" ma:index="14" nillable="true" ma:displayName="Tags" ma:internalName="MediaServiceAutoTags" ma:readOnly="true">
+      <xsd:simpleType>
+        <xsd:restriction base="dms:Text"/>
+      </xsd:simpleType>
+    </xsd:element>
+    <xsd:element name="MediaServiceGenerationTime" ma:index="15" nillable="true" ma:displayName="MediaServiceGenerationTime" ma:hidden="true" ma:internalName="MediaServiceGenerationTime" ma:readOnly="true">
+      <xsd:simpleType>
+        <xsd:restriction base="dms:Text"/>
+      </xsd:simpleType>
+    </xsd:element>
+    <xsd:element name="MediaServiceEventHashCode" ma:index="16" nillable="true" ma:displayName="MediaServiceEventHashCode" ma:hidden="true" ma:internalName="MediaServiceEventHashCode" ma:readOnly="true">
+      <xsd:simpleType>
+        <xsd:restriction base="dms:Text"/>
+      </xsd:simpleType>
+    </xsd:element>
+    <xsd:element name="MediaServiceAutoKeyPoints" ma:index="17" nillable="true" ma:displayName="MediaServiceAutoKeyPoints" ma:hidden="true" ma:internalName="MediaServiceAutoKeyPoints" ma:readOnly="true">
+      <xsd:simpleType>
+        <xsd:restriction base="dms:Note"/>
+      </xsd:simpleType>
+    </xsd:element>
+    <xsd:element name="MediaServiceKeyPoints" ma:index="18" nillable="true" ma:displayName="KeyPoints" ma:internalName="MediaServiceKeyPoints" ma:readOnly="true">
+      <xsd:simpleType>
+        <xsd:restriction base="dms:Note">
+          <xsd:maxLength value="255"/>
+        </xsd:restriction>
+      </xsd:simpleType>
+    </xsd:element>
+    <xsd:element name="lcf76f155ced4ddcb4097134ff3c332f" ma:index="20" nillable="true" ma:taxonomy="true" ma:internalName="lcf76f155ced4ddcb4097134ff3c332f" ma:taxonomyFieldName="MediaServiceImageTags" ma:displayName="Image Tags" ma:readOnly="false" ma:fieldId="{5cf76f15-5ced-4ddc-b409-7134ff3c332f}" ma:taxonomyMulti="true" ma:sspId="44a7fbd4-9dae-4371-bb8c-f658cfc5cb1c" ma:termSetId="09814cd3-568e-fe90-9814-8d621ff8fb84" ma:anchorId="fba54fb3-c3e1-fe81-a776-ca4b69148c4d" ma:open="true" ma:isKeyword="false">
+      <xsd:complexType>
+        <xsd:sequence>
+          <xsd:element ref="pc:Terms" minOccurs="0" maxOccurs="1"/>
+        </xsd:sequence>
+      </xsd:complexType>
+    </xsd:element>
+    <xsd:element name="MediaServiceOCR" ma:index="22" nillable="true" ma:displayName="Extracted Text" ma:internalName="MediaServiceOCR" ma:readOnly="true">
+      <xsd:simpleType>
+        <xsd:restriction base="dms:Note">
+          <xsd:maxLength value="255"/>
+        </xsd:restriction>
+      </xsd:simpleType>
+    </xsd:element>
+    <xsd:element name="MediaServiceLocation" ma:index="23" nillable="true" ma:displayName="Location" ma:internalName="MediaServiceLocation" ma:readOnly="true">
+      <xsd:simpleType>
+        <xsd:restriction base="dms:Text"/>
+      </xsd:simpleType>
+    </xsd:element>
+  </xsd:schema>
+  <xsd:schema xmlns:xsd="http://www.w3.org/2001/XMLSchema" xmlns:xs="http://www.w3.org/2001/XMLSchema" xmlns:dms="http://schemas.microsoft.com/office/2006/documentManagement/types" xmlns:pc="http://schemas.microsoft.com/office/infopath/2007/PartnerControls" targetNamespace="19483571-f922-4e8e-9c1c-26f0a2252132" elementFormDefault="qualified">
+    <xsd:import namespace="http://schemas.microsoft.com/office/2006/documentManagement/types"/>
+    <xsd:import namespace="http://schemas.microsoft.com/office/infopath/2007/PartnerControls"/>
+    <xsd:element name="SharedWithUsers" ma:index="10" nillable="true" ma:displayName="Shared With" ma:internalName="SharedWithUsers" ma:readOnly="true">
+      <xsd:complexType>
+        <xsd:complexContent>
+          <xsd:extension base="dms:UserMulti">
+            <xsd:sequence>
+              <xsd:element name="UserInfo" minOccurs="0" maxOccurs="unbounded">
+                <xsd:complexType>
+                  <xsd:sequence>
+                    <xsd:element name="DisplayName" type="xsd:string" minOccurs="0"/>
+                    <xsd:element name="AccountId" type="dms:UserId" minOccurs="0" nillable="true"/>
+                    <xsd:element name="AccountType" type="xsd:string" minOccurs="0"/>
+                  </xsd:sequence>
+                </xsd:complexType>
+              </xsd:element>
+            </xsd:sequence>
+          </xsd:extension>
+        </xsd:complexContent>
+      </xsd:complexType>
+    </xsd:element>
+    <xsd:element name="SharedWithDetails" ma:index="11" nillable="true" ma:displayName="Shared With Details" ma:internalName="SharedWithDetails" ma:readOnly="true">
+      <xsd:simpleType>
+        <xsd:restriction base="dms:Note">
+          <xsd:maxLength value="255"/>
+        </xsd:restriction>
+      </xsd:simpleType>
+    </xsd:element>
+    <xsd:element name="TaxCatchAll" ma:index="21" nillable="true" ma:displayName="Taxonomy Catch All Column" ma:hidden="true" ma:list="{a4ca5b0e-bf34-4fb2-bc21-1657b419a556}" ma:internalName="TaxCatchAll" ma:showField="CatchAllData" ma:web="19483571-f922-4e8e-9c1c-26f0a2252132">
+      <xsd:complexType>
+        <xsd:complexContent>
+          <xsd:extension base="dms:MultiChoiceLookup">
+            <xsd:sequence>
+              <xsd:element name="Value" type="dms:Lookup" maxOccurs="unbounded" minOccurs="0" nillable="true"/>
+            </xsd:sequence>
+          </xsd:extension>
+        </xsd:complexContent>
+      </xsd:complexType>
+    </xsd:element>
+  </xsd:schema>
+  <xsd:schema xmlns="http://schemas.openxmlformats.org/package/2006/metadata/core-properties" xmlns:xsd="http://www.w3.org/2001/XMLSchema" xmlns:xsi="http://www.w3.org/2001/XMLSchema-instance" xmlns:dc="http://purl.org/dc/elements/1.1/" xmlns:dcterms="http://purl.org/dc/terms/" xmlns:odoc="http://schemas.microsoft.com/internal/obd" targetNamespace="http://schemas.openxmlformats.org/package/2006/metadata/core-properties" elementFormDefault="qualified" attributeFormDefault="unqualified" blockDefault="#all">
+    <xsd:import namespace="http://purl.org/dc/elements/1.1/" schemaLocation="http://dublincore.org/schemas/xmls/qdc/2003/04/02/dc.xsd"/>
+    <xsd:import namespace="http://purl.org/dc/terms/" schemaLocation="http://dublincore.org/schemas/xmls/qdc/2003/04/02/dcterms.xsd"/>
+    <xsd:element name="coreProperties" type="CT_coreProperties"/>
+    <xsd:complexType name="CT_coreProperties">
+      <xsd:all>
+        <xsd:element ref="dc:creator" minOccurs="0" maxOccurs="1"/>
+        <xsd:element ref="dcterms:created" minOccurs="0" maxOccurs="1"/>
+        <xsd:element ref="dc:identifier" minOccurs="0" maxOccurs="1"/>
+        <xsd:element name="contentType" minOccurs="0" maxOccurs="1" type="xsd:string" ma:index="0" ma:displayName="Content Type"/>
+        <xsd:element ref="dc:title" minOccurs="0" maxOccurs="1" ma:index="4" ma:displayName="Title"/>
+        <xsd:element ref="dc:subject" minOccurs="0" maxOccurs="1"/>
+        <xsd:element ref="dc:description" minOccurs="0" maxOccurs="1"/>
+        <xsd:element name="keywords" minOccurs="0" maxOccurs="1" type="xsd:string"/>
+        <xsd:element ref="dc:language" minOccurs="0" maxOccurs="1"/>
+        <xsd:element name="category" minOccurs="0" maxOccurs="1" type="xsd:string"/>
+        <xsd:element name="version" minOccurs="0" maxOccurs="1" type="xsd:string"/>
+        <xsd:element name="revision" minOccurs="0" maxOccurs="1" type="xsd:string">
+          <xsd:annotation>
+            <xsd:documentation>
+                        This value indicates the number of saves or revisions. The application is responsible for updating this value after each revision.
+                    </xsd:documentation>
+          </xsd:annotation>
+        </xsd:element>
+        <xsd:element name="lastModifiedBy" minOccurs="0" maxOccurs="1" type="xsd:string"/>
+        <xsd:element ref="dcterms:modified" minOccurs="0" maxOccurs="1"/>
+        <xsd:element name="contentStatus" minOccurs="0" maxOccurs="1" type="xsd:string"/>
+      </xsd:all>
+    </xsd:complexType>
+  </xsd:schema>
+  <xs:schema xmlns:pc="http://schemas.microsoft.com/office/infopath/2007/PartnerControls" xmlns:xs="http://www.w3.org/2001/XMLSchema" targetNamespace="http://schemas.microsoft.com/office/infopath/2007/PartnerControls" elementFormDefault="qualified" attributeFormDefault="unqualified">
+    <xs:element name="Person">
+      <xs:complexType>
+        <xs:sequence>
+          <xs:element ref="pc:DisplayName" minOccurs="0"/>
+          <xs:element ref="pc:AccountId" minOccurs="0"/>
+          <xs:element ref="pc:AccountType" minOccurs="0"/>
+        </xs:sequence>
+      </xs:complexType>
+    </xs:element>
+    <xs:element name="DisplayName" type="xs:string"/>
+    <xs:element name="AccountId" type="xs:string"/>
+    <xs:element name="AccountType" type="xs:string"/>
+    <xs:element name="BDCAssociatedEntity">
+      <xs:complexType>
+        <xs:sequence>
+          <xs:element ref="pc:BDCEntity" minOccurs="0" maxOccurs="unbounded"/>
+        </xs:sequence>
+        <xs:attribute ref="pc:EntityNamespace"/>
+        <xs:attribute ref="pc:EntityName"/>
+        <xs:attribute ref="pc:SystemInstanceName"/>
+        <xs:attribute ref="pc:AssociationName"/>
+      </xs:complexType>
+    </xs:element>
+    <xs:attribute name="EntityNamespace" type="xs:string"/>
+    <xs:attribute name="EntityName" type="xs:string"/>
+    <xs:attribute name="SystemInstanceName" type="xs:string"/>
+    <xs:attribute name="AssociationName" type="xs:string"/>
+    <xs:element name="BDCEntity">
+      <xs:complexType>
+        <xs:sequence>
+          <xs:element ref="pc:EntityDisplayName" minOccurs="0"/>
+          <xs:element ref="pc:EntityInstanceReference" minOccurs="0"/>
+          <xs:element ref="pc:EntityId1" minOccurs="0"/>
+          <xs:element ref="pc:EntityId2" minOccurs="0"/>
+          <xs:element ref="pc:EntityId3" minOccurs="0"/>
+          <xs:element ref="pc:EntityId4" minOccurs="0"/>
+          <xs:element ref="pc:EntityId5" minOccurs="0"/>
+        </xs:sequence>
+      </xs:complexType>
+    </xs:element>
+    <xs:element name="EntityDisplayName" type="xs:string"/>
+    <xs:element name="EntityInstanceReference" type="xs:string"/>
+    <xs:element name="EntityId1" type="xs:string"/>
+    <xs:element name="EntityId2" type="xs:string"/>
+    <xs:element name="EntityId3" type="xs:string"/>
+    <xs:element name="EntityId4" type="xs:string"/>
+    <xs:element name="EntityId5" type="xs:string"/>
+    <xs:element name="Terms">
+      <xs:complexType>
+        <xs:sequence>
+          <xs:element ref="pc:TermInfo" minOccurs="0" maxOccurs="unbounded"/>
+        </xs:sequence>
+      </xs:complexType>
+    </xs:element>
+    <xs:element name="TermInfo">
+      <xs:complexType>
+        <xs:sequence>
+          <xs:element ref="pc:TermName" minOccurs="0"/>
+          <xs:element ref="pc:TermId" minOccurs="0"/>
+        </xs:sequence>
+      </xs:complexType>
+    </xs:element>
+    <xs:element name="TermName" type="xs:string"/>
+    <xs:element name="TermId" type="xs:string"/>
+  </xs:schema>
+</ct:contentTypeSchema>
+</file>
+
+<file path=customXml/itemProps1.xml><?xml version="1.0" encoding="utf-8"?>
+<ds:datastoreItem xmlns:ds="http://schemas.openxmlformats.org/officeDocument/2006/customXml" ds:itemID="{8A792CEF-6154-4DFD-A9F3-6D9690FB9B6E}">
+  <ds:schemaRefs>
+    <ds:schemaRef ds:uri="http://schemas.microsoft.com/office/2006/metadata/properties"/>
+    <ds:schemaRef ds:uri="http://schemas.microsoft.com/office/infopath/2007/PartnerControls"/>
+    <ds:schemaRef ds:uri="851b35d3-0456-4d6a-bc2f-da927e91d158"/>
+    <ds:schemaRef ds:uri="19483571-f922-4e8e-9c1c-26f0a2252132"/>
+  </ds:schemaRefs>
+</ds:datastoreItem>
+</file>
+
+<file path=customXml/itemProps2.xml><?xml version="1.0" encoding="utf-8"?>
+<ds:datastoreItem xmlns:ds="http://schemas.openxmlformats.org/officeDocument/2006/customXml" ds:itemID="{A5438629-C897-4759-B487-6E344F405D59}">
+  <ds:schemaRefs>
+    <ds:schemaRef ds:uri="http://schemas.microsoft.com/sharepoint/v3/contenttype/forms"/>
+  </ds:schemaRefs>
+</ds:datastoreItem>
+</file>
+
+<file path=customXml/itemProps3.xml><?xml version="1.0" encoding="utf-8"?>
+<ds:datastoreItem xmlns:ds="http://schemas.openxmlformats.org/officeDocument/2006/customXml" ds:itemID="{3AC8873B-FB06-41A7-8EB9-B76AAE4039C5}">
+  <ds:schemaRefs>
+    <ds:schemaRef ds:uri="http://schemas.microsoft.com/office/2006/metadata/contentType"/>
+    <ds:schemaRef ds:uri="http://schemas.microsoft.com/office/2006/metadata/properties/metaAttributes"/>
+    <ds:schemaRef ds:uri="http://www.w3.org/2001/XMLSchema"/>
+    <ds:schemaRef ds:uri="http://schemas.microsoft.com/office/2006/metadata/properties"/>
+    <ds:schemaRef ds:uri="851b35d3-0456-4d6a-bc2f-da927e91d158"/>
+    <ds:schemaRef ds:uri="19483571-f922-4e8e-9c1c-26f0a2252132"/>
+    <ds:schemaRef ds:uri="http://schemas.microsoft.com/office/2006/documentManagement/types"/>
+    <ds:schemaRef ds:uri="http://schemas.microsoft.com/office/infopath/2007/PartnerControls"/>
+    <ds:schemaRef ds:uri="http://schemas.openxmlformats.org/package/2006/metadata/core-properties"/>
+    <ds:schemaRef ds:uri="http://purl.org/dc/elements/1.1/"/>
+    <ds:schemaRef ds:uri="http://purl.org/dc/terms/"/>
+    <ds:schemaRef ds:uri="http://schemas.microsoft.com/internal/obd"/>
+  </ds:schemaRefs>
+</ds:datastoreItem>
 </file>
</xml_diff>